<commit_message>
fixed typos and minor grammatical errors
</commit_message>
<xml_diff>
--- a/Arduino_Nano/Labs/Lab4/AutonoMouse Lab-4.docx
+++ b/Arduino_Nano/Labs/Lab4/AutonoMouse Lab-4.docx
@@ -1,6 +1,6 @@
 
 <file path=word/document.xml><?xml version="1.0" encoding="utf-8"?>
-<w:document xmlns:wpc="http://schemas.microsoft.com/office/word/2010/wordprocessingCanvas" xmlns:cx="http://schemas.microsoft.com/office/drawing/2014/chartex" xmlns:cx1="http://schemas.microsoft.com/office/drawing/2015/9/8/chartex" xmlns:cx2="http://schemas.microsoft.com/office/drawing/2015/10/21/chartex" xmlns:cx3="http://schemas.microsoft.com/office/drawing/2016/5/9/chartex" xmlns:cx4="http://schemas.microsoft.com/office/drawing/2016/5/10/chartex" xmlns:cx5="http://schemas.microsoft.com/office/drawing/2016/5/11/chartex" xmlns:cx6="http://schemas.microsoft.com/office/drawing/2016/5/12/chartex" xmlns:cx7="http://schemas.microsoft.com/office/drawing/2016/5/13/chartex" xmlns:cx8="http://schemas.microsoft.com/office/drawing/2016/5/14/chartex" xmlns:mc="http://schemas.openxmlformats.org/markup-compatibility/2006" xmlns:aink="http://schemas.microsoft.com/office/drawing/2016/ink" xmlns:am3d="http://schemas.microsoft.com/office/drawing/2017/model3d" xmlns:o="urn:schemas-microsoft-com:office:office" xmlns:r="http://schemas.openxmlformats.org/officeDocument/2006/relationships" xmlns:m="http://schemas.openxmlformats.org/officeDocument/2006/math" xmlns:v="urn:schemas-microsoft-com:vml" xmlns:wp14="http://schemas.microsoft.com/office/word/2010/wordprocessingDrawing" xmlns:wp="http://schemas.openxmlformats.org/drawingml/2006/wordprocessingDrawing" xmlns:w10="urn:schemas-microsoft-com:office:word" xmlns:w="http://schemas.openxmlformats.org/wordprocessingml/2006/main" xmlns:w14="http://schemas.microsoft.com/office/word/2010/wordml" xmlns:w15="http://schemas.microsoft.com/office/word/2012/wordml" xmlns:w16cex="http://schemas.microsoft.com/office/word/2018/wordml/cex" xmlns:w16cid="http://schemas.microsoft.com/office/word/2016/wordml/cid" xmlns:w16="http://schemas.microsoft.com/office/word/2018/wordml" xmlns:w16sdtdh="http://schemas.microsoft.com/office/word/2020/wordml/sdtdatahash" xmlns:w16se="http://schemas.microsoft.com/office/word/2015/wordml/symex" xmlns:wpg="http://schemas.microsoft.com/office/word/2010/wordprocessingGroup" xmlns:wpi="http://schemas.microsoft.com/office/word/2010/wordprocessingInk" xmlns:wne="http://schemas.microsoft.com/office/word/2006/wordml" xmlns:wps="http://schemas.microsoft.com/office/word/2010/wordprocessingShape" mc:Ignorable="w14 w15 w16se w16cid w16 w16cex w16sdtdh wp14">
+<w:document xmlns:wpc="http://schemas.microsoft.com/office/word/2010/wordprocessingCanvas" xmlns:cx="http://schemas.microsoft.com/office/drawing/2014/chartex" xmlns:cx1="http://schemas.microsoft.com/office/drawing/2015/9/8/chartex" xmlns:cx2="http://schemas.microsoft.com/office/drawing/2015/10/21/chartex" xmlns:cx3="http://schemas.microsoft.com/office/drawing/2016/5/9/chartex" xmlns:cx4="http://schemas.microsoft.com/office/drawing/2016/5/10/chartex" xmlns:cx5="http://schemas.microsoft.com/office/drawing/2016/5/11/chartex" xmlns:cx6="http://schemas.microsoft.com/office/drawing/2016/5/12/chartex" xmlns:cx7="http://schemas.microsoft.com/office/drawing/2016/5/13/chartex" xmlns:cx8="http://schemas.microsoft.com/office/drawing/2016/5/14/chartex" xmlns:mc="http://schemas.openxmlformats.org/markup-compatibility/2006" xmlns:aink="http://schemas.microsoft.com/office/drawing/2016/ink" xmlns:am3d="http://schemas.microsoft.com/office/drawing/2017/model3d" xmlns:o="urn:schemas-microsoft-com:office:office" xmlns:r="http://schemas.openxmlformats.org/officeDocument/2006/relationships" xmlns:m="http://schemas.openxmlformats.org/officeDocument/2006/math" xmlns:v="urn:schemas-microsoft-com:vml" xmlns:wp14="http://schemas.microsoft.com/office/word/2010/wordprocessingDrawing" xmlns:wp="http://schemas.openxmlformats.org/drawingml/2006/wordprocessingDrawing" xmlns:w10="urn:schemas-microsoft-com:office:word" xmlns:w="http://schemas.openxmlformats.org/wordprocessingml/2006/main" xmlns:w14="http://schemas.microsoft.com/office/word/2010/wordml" xmlns:w15="http://schemas.microsoft.com/office/word/2012/wordml" xmlns:w16cid="http://schemas.microsoft.com/office/word/2016/wordml/cid" xmlns:w16se="http://schemas.microsoft.com/office/word/2015/wordml/symex" xmlns:wpg="http://schemas.microsoft.com/office/word/2010/wordprocessingGroup" xmlns:wpi="http://schemas.microsoft.com/office/word/2010/wordprocessingInk" xmlns:wne="http://schemas.microsoft.com/office/word/2006/wordml" xmlns:wps="http://schemas.microsoft.com/office/word/2010/wordprocessingShape" mc:Ignorable="w14 w15 w16se w16cid wp14">
   <w:body>
     <w:p>
       <w:pPr>
@@ -57,10 +57,21 @@
     </w:p>
     <w:p>
       <w:r>
-        <w:t xml:space="preserve">Electrical engineers use all kinds of sensors for a variety of applications. It could be a LIDAR module on a self-driving car or a thermocouple in an indoor air conditioning system. Regardless, the purpose of sensors is to record some measurement from the </w:t>
-      </w:r>
-      <w:r>
-        <w:t xml:space="preserve">outside world, turn it into an electrical signal, which is then analyzed by a device. </w:t>
+        <w:t xml:space="preserve">Electrical engineers use all kinds of sensors for a variety of applications. It could be a LIDAR module on a self-driving car or a thermocouple in an indoor air conditioning system. Regardless, the purpose of sensors </w:t>
+      </w:r>
+      <w:proofErr w:type="gramStart"/>
+      <w:r>
+        <w:t>are</w:t>
+      </w:r>
+      <w:proofErr w:type="gramEnd"/>
+      <w:r>
+        <w:t xml:space="preserve"> to record some measurement from the outside world, </w:t>
+      </w:r>
+      <w:r>
+        <w:t xml:space="preserve">and </w:t>
+      </w:r>
+      <w:r>
+        <w:t xml:space="preserve">turn it into an electrical signal which is then analyzed by a device. </w:t>
       </w:r>
       <w:hyperlink r:id="rId5" w:anchor="applications">
         <w:r>
@@ -68,17 +79,22 @@
             <w:color w:val="1155CC"/>
             <w:u w:val="single"/>
           </w:rPr>
-          <w:t>Different Types of Sensors and their Uses (</w:t>
+          <w:t>Different T</w:t>
         </w:r>
-        <w:proofErr w:type="spellStart"/>
         <w:r>
           <w:rPr>
             <w:color w:val="1155CC"/>
             <w:u w:val="single"/>
           </w:rPr>
-          <w:t>ie</w:t>
+          <w:t>ypes of Sensors and their Uses (</w:t>
         </w:r>
-        <w:proofErr w:type="spellEnd"/>
+        <w:r>
+          <w:rPr>
+            <w:color w:val="1155CC"/>
+            <w:u w:val="single"/>
+          </w:rPr>
+          <w:t>i.e.</w:t>
+        </w:r>
         <w:r>
           <w:rPr>
             <w:color w:val="1155CC"/>
@@ -94,13 +110,13 @@
     <w:p/>
     <w:p>
       <w:r>
-        <w:t>Sensors first use an electro-mechanical device to measure something in the real world. The sensor then converts the real-world measurement into a digital or analog signal. A digital signal is composed of bits. Each bit is either a low voltage (0) or high v</w:t>
-      </w:r>
-      <w:r>
-        <w:t>oltage (1). This is what computational devices like your computer use. In contrast, an analog signal can exist within a range of voltages, not just high or low. Regardless of the output type, the sensor communicates the data to a controller from processing</w:t>
-      </w:r>
-      <w:r>
-        <w:t xml:space="preserve">. After processing the controller can then act on the world. </w:t>
+        <w:t>Sensors first use an electro-mechanical device to measure something in the real world. The sensor then converts the real-world measurement into a digital or analog signal. A digital signal is composed of bits. Each bit is either a low voltage (0) or high voltage (1). This is what computational devices like your computer use. In contrast, an analog signal can exist within a range of voltages, not just high or low. Regardless of the output type, the sensor communicates the data to a controller from processing. After processing</w:t>
+      </w:r>
+      <w:r>
+        <w:t>,</w:t>
+      </w:r>
+      <w:r>
+        <w:t xml:space="preserve"> the controller can then act on the world. </w:t>
       </w:r>
     </w:p>
     <w:p/>
@@ -118,10 +134,25 @@
         </w:r>
       </w:hyperlink>
       <w:r>
-        <w:t>) sensors are more important than ever. It’s crucial to understa</w:t>
-      </w:r>
-      <w:r>
-        <w:t xml:space="preserve">nd how they work and use them effectively. When using a sensor that you’re unfamiliar with, it is useful to refer to its datasheet—you can find all sorts of useful information there. For our </w:t>
+        <w:t>)</w:t>
+      </w:r>
+      <w:r>
+        <w:t>,</w:t>
+      </w:r>
+      <w:r>
+        <w:t xml:space="preserve"> sensors are more important than ever. It’s crucial to understand how they work</w:t>
+      </w:r>
+      <w:r>
+        <w:t>,</w:t>
+      </w:r>
+      <w:r>
+        <w:t xml:space="preserve"> and</w:t>
+      </w:r>
+      <w:r>
+        <w:t xml:space="preserve"> how to</w:t>
+      </w:r>
+      <w:r>
+        <w:t xml:space="preserve"> use them effectively. When using a sensor that you’re unfamiliar with, it is useful to refer to its datasheet—you can find all sorts of useful information there. For our </w:t>
       </w:r>
       <w:proofErr w:type="spellStart"/>
       <w:r>
@@ -129,10 +160,7 @@
       </w:r>
       <w:proofErr w:type="spellEnd"/>
       <w:r>
-        <w:t xml:space="preserve"> we will be using HC-SR04 which is an ultrasonic senso</w:t>
-      </w:r>
-      <w:r>
-        <w:t xml:space="preserve">r. Read more about it here: </w:t>
+        <w:t xml:space="preserve"> we will be using HC-SR04 which is an ultrasonic sensor. Read more about it here: </w:t>
       </w:r>
       <w:hyperlink r:id="rId7">
         <w:r>
@@ -164,10 +192,7 @@
         <w:ind w:firstLine="720"/>
       </w:pPr>
       <w:r>
-        <w:t>1) Correctly se</w:t>
-      </w:r>
-      <w:r>
-        <w:t>t up the HC-SR04 ultrasonic sensor</w:t>
+        <w:t>1) Correctly set up the HC-SR04 ultrasonic sensor</w:t>
       </w:r>
     </w:p>
     <w:p>
@@ -175,10 +200,7 @@
         <w:ind w:firstLine="720"/>
       </w:pPr>
       <w:r>
-        <w:t>2) Read the data using Arduino’s</w:t>
-      </w:r>
-      <w:r>
-        <w:t xml:space="preserve"> serial monitor.</w:t>
+        <w:t>2) Read the data using Arduino’s serial monitor.</w:t>
       </w:r>
     </w:p>
     <w:p>
@@ -215,10 +237,7 @@
         </w:numPr>
       </w:pPr>
       <w:r>
-        <w:t>Put wires connect the following pins (Arduino Nano on lef</w:t>
-      </w:r>
-      <w:r>
-        <w:t>t, HC-SR04 on right)</w:t>
+        <w:t>Put wires connect the following pins (Arduino Nano on left, HC-SR04 on right)</w:t>
       </w:r>
     </w:p>
     <w:p>
@@ -229,7 +248,10 @@
         </w:numPr>
       </w:pPr>
       <w:r>
-        <w:t>5 volt pin (5V) and VCC</w:t>
+        <w:t>5-volt</w:t>
+      </w:r>
+      <w:r>
+        <w:t xml:space="preserve"> pin (5V) and VCC</w:t>
       </w:r>
     </w:p>
     <w:p>
@@ -355,10 +377,15 @@
     </w:p>
     <w:p>
       <w:r>
-        <w:t>Copy and upload the code provided with this lab to the Arduino. Once the code is successfully uploaded, open a serial monitor through Arduino IDE by clicking the serial monitor button in the top right corner. You should see another window open that provide</w:t>
-      </w:r>
-      <w:r>
-        <w:t xml:space="preserve">s data from the ultrasonic sensor. </w:t>
+        <w:t xml:space="preserve">Copy and upload the code provided with this lab </w:t>
+      </w:r>
+      <w:r>
+        <w:t xml:space="preserve">on GitHub </w:t>
+      </w:r>
+      <w:bookmarkStart w:id="5" w:name="_GoBack"/>
+      <w:bookmarkEnd w:id="5"/>
+      <w:r>
+        <w:t xml:space="preserve">to the Arduino. Once the code is successfully uploaded, open a serial monitor through Arduino IDE by clicking the serial monitor button in the top right corner. You should see another window open that provides data from the ultrasonic sensor. </w:t>
       </w:r>
       <w:r>
         <w:rPr>
@@ -367,10 +394,7 @@
         <w:t xml:space="preserve">Make sure that the baud rate is set to 9600 or else you will see nothing in the serial monitor. </w:t>
       </w:r>
       <w:r>
-        <w:t>The baud rate is the rate information is based through. Try moving the sensor around and get a feel for its range and accurac</w:t>
-      </w:r>
-      <w:r>
-        <w:t>y. Make sure it works correctly or else your car will not be able to stop in the next lab.</w:t>
+        <w:t>The baud rate is the rate information is based through. Try moving the sensor around and get a feel for its range and accuracy. Make sure it works correctly or else your car will not be able to stop in the next lab.</w:t>
       </w:r>
     </w:p>
     <w:p/>
@@ -431,7 +455,7 @@
 </file>
 
 <file path=word/numbering.xml><?xml version="1.0" encoding="utf-8"?>
-<w:numbering xmlns:wpc="http://schemas.microsoft.com/office/word/2010/wordprocessingCanvas" xmlns:cx="http://schemas.microsoft.com/office/drawing/2014/chartex" xmlns:cx1="http://schemas.microsoft.com/office/drawing/2015/9/8/chartex" xmlns:cx2="http://schemas.microsoft.com/office/drawing/2015/10/21/chartex" xmlns:cx3="http://schemas.microsoft.com/office/drawing/2016/5/9/chartex" xmlns:cx4="http://schemas.microsoft.com/office/drawing/2016/5/10/chartex" xmlns:cx5="http://schemas.microsoft.com/office/drawing/2016/5/11/chartex" xmlns:cx6="http://schemas.microsoft.com/office/drawing/2016/5/12/chartex" xmlns:cx7="http://schemas.microsoft.com/office/drawing/2016/5/13/chartex" xmlns:cx8="http://schemas.microsoft.com/office/drawing/2016/5/14/chartex" xmlns:mc="http://schemas.openxmlformats.org/markup-compatibility/2006" xmlns:aink="http://schemas.microsoft.com/office/drawing/2016/ink" xmlns:am3d="http://schemas.microsoft.com/office/drawing/2017/model3d" xmlns:o="urn:schemas-microsoft-com:office:office" xmlns:r="http://schemas.openxmlformats.org/officeDocument/2006/relationships" xmlns:m="http://schemas.openxmlformats.org/officeDocument/2006/math" xmlns:v="urn:schemas-microsoft-com:vml" xmlns:wp14="http://schemas.microsoft.com/office/word/2010/wordprocessingDrawing" xmlns:wp="http://schemas.openxmlformats.org/drawingml/2006/wordprocessingDrawing" xmlns:w10="urn:schemas-microsoft-com:office:word" xmlns:w="http://schemas.openxmlformats.org/wordprocessingml/2006/main" xmlns:w14="http://schemas.microsoft.com/office/word/2010/wordml" xmlns:w15="http://schemas.microsoft.com/office/word/2012/wordml" xmlns:w16cex="http://schemas.microsoft.com/office/word/2018/wordml/cex" xmlns:w16cid="http://schemas.microsoft.com/office/word/2016/wordml/cid" xmlns:w16="http://schemas.microsoft.com/office/word/2018/wordml" xmlns:w16sdtdh="http://schemas.microsoft.com/office/word/2020/wordml/sdtdatahash" xmlns:w16se="http://schemas.microsoft.com/office/word/2015/wordml/symex" xmlns:wpg="http://schemas.microsoft.com/office/word/2010/wordprocessingGroup" xmlns:wpi="http://schemas.microsoft.com/office/word/2010/wordprocessingInk" xmlns:wne="http://schemas.microsoft.com/office/word/2006/wordml" xmlns:wps="http://schemas.microsoft.com/office/word/2010/wordprocessingShape" mc:Ignorable="w14 w15 w16se w16cid w16 w16cex w16sdtdh wp14">
+<w:numbering xmlns:wpc="http://schemas.microsoft.com/office/word/2010/wordprocessingCanvas" xmlns:cx="http://schemas.microsoft.com/office/drawing/2014/chartex" xmlns:cx1="http://schemas.microsoft.com/office/drawing/2015/9/8/chartex" xmlns:cx2="http://schemas.microsoft.com/office/drawing/2015/10/21/chartex" xmlns:cx3="http://schemas.microsoft.com/office/drawing/2016/5/9/chartex" xmlns:cx4="http://schemas.microsoft.com/office/drawing/2016/5/10/chartex" xmlns:cx5="http://schemas.microsoft.com/office/drawing/2016/5/11/chartex" xmlns:cx6="http://schemas.microsoft.com/office/drawing/2016/5/12/chartex" xmlns:cx7="http://schemas.microsoft.com/office/drawing/2016/5/13/chartex" xmlns:cx8="http://schemas.microsoft.com/office/drawing/2016/5/14/chartex" xmlns:mc="http://schemas.openxmlformats.org/markup-compatibility/2006" xmlns:aink="http://schemas.microsoft.com/office/drawing/2016/ink" xmlns:am3d="http://schemas.microsoft.com/office/drawing/2017/model3d" xmlns:o="urn:schemas-microsoft-com:office:office" xmlns:r="http://schemas.openxmlformats.org/officeDocument/2006/relationships" xmlns:m="http://schemas.openxmlformats.org/officeDocument/2006/math" xmlns:v="urn:schemas-microsoft-com:vml" xmlns:wp14="http://schemas.microsoft.com/office/word/2010/wordprocessingDrawing" xmlns:wp="http://schemas.openxmlformats.org/drawingml/2006/wordprocessingDrawing" xmlns:w10="urn:schemas-microsoft-com:office:word" xmlns:w="http://schemas.openxmlformats.org/wordprocessingml/2006/main" xmlns:w14="http://schemas.microsoft.com/office/word/2010/wordml" xmlns:w15="http://schemas.microsoft.com/office/word/2012/wordml" xmlns:w16cid="http://schemas.microsoft.com/office/word/2016/wordml/cid" xmlns:w16se="http://schemas.microsoft.com/office/word/2015/wordml/symex" xmlns:wpg="http://schemas.microsoft.com/office/word/2010/wordprocessingGroup" xmlns:wpi="http://schemas.microsoft.com/office/word/2010/wordprocessingInk" xmlns:wne="http://schemas.microsoft.com/office/word/2006/wordml" xmlns:wps="http://schemas.microsoft.com/office/word/2010/wordprocessingShape" mc:Ignorable="w14 w15 w16se w16cid wp14">
   <w:abstractNum w:abstractNumId="0" w15:restartNumberingAfterBreak="0">
     <w:nsid w:val="246B5A7D"/>
     <w:multiLevelType w:val="multilevel"/>
@@ -668,7 +692,7 @@
 </file>
 
 <file path=word/styles.xml><?xml version="1.0" encoding="utf-8"?>
-<w:styles xmlns:mc="http://schemas.openxmlformats.org/markup-compatibility/2006" xmlns:r="http://schemas.openxmlformats.org/officeDocument/2006/relationships" xmlns:w="http://schemas.openxmlformats.org/wordprocessingml/2006/main" xmlns:w14="http://schemas.microsoft.com/office/word/2010/wordml" xmlns:w15="http://schemas.microsoft.com/office/word/2012/wordml" xmlns:w16cex="http://schemas.microsoft.com/office/word/2018/wordml/cex" xmlns:w16cid="http://schemas.microsoft.com/office/word/2016/wordml/cid" xmlns:w16="http://schemas.microsoft.com/office/word/2018/wordml" xmlns:w16sdtdh="http://schemas.microsoft.com/office/word/2020/wordml/sdtdatahash" xmlns:w16se="http://schemas.microsoft.com/office/word/2015/wordml/symex" mc:Ignorable="w14 w15 w16se w16cid w16 w16cex w16sdtdh">
+<w:styles xmlns:mc="http://schemas.openxmlformats.org/markup-compatibility/2006" xmlns:r="http://schemas.openxmlformats.org/officeDocument/2006/relationships" xmlns:w="http://schemas.openxmlformats.org/wordprocessingml/2006/main" xmlns:w14="http://schemas.microsoft.com/office/word/2010/wordml" xmlns:w15="http://schemas.microsoft.com/office/word/2012/wordml" xmlns:w16cid="http://schemas.microsoft.com/office/word/2016/wordml/cid" xmlns:w16se="http://schemas.microsoft.com/office/word/2015/wordml/symex" mc:Ignorable="w14 w15 w16se w16cid">
   <w:docDefaults>
     <w:rPrDefault>
       <w:rPr>
@@ -684,7 +708,7 @@
       </w:pPr>
     </w:pPrDefault>
   </w:docDefaults>
-  <w:latentStyles w:defLockedState="0" w:defUIPriority="99" w:defSemiHidden="0" w:defUnhideWhenUsed="0" w:defQFormat="0" w:count="376">
+  <w:latentStyles w:defLockedState="0" w:defUIPriority="99" w:defSemiHidden="0" w:defUnhideWhenUsed="0" w:defQFormat="0" w:count="375">
     <w:lsdException w:name="Normal" w:uiPriority="0" w:qFormat="1"/>
     <w:lsdException w:name="heading 1" w:uiPriority="9" w:qFormat="1"/>
     <w:lsdException w:name="heading 2" w:semiHidden="1" w:uiPriority="9" w:unhideWhenUsed="1" w:qFormat="1"/>
@@ -1060,7 +1084,6 @@
     <w:lsdException w:name="Smart Hyperlink" w:semiHidden="1" w:unhideWhenUsed="1"/>
     <w:lsdException w:name="Hashtag" w:semiHidden="1" w:unhideWhenUsed="1"/>
     <w:lsdException w:name="Unresolved Mention" w:semiHidden="1" w:unhideWhenUsed="1"/>
-    <w:lsdException w:name="Smart Link" w:semiHidden="1" w:unhideWhenUsed="1"/>
   </w:latentStyles>
   <w:style w:type="paragraph" w:default="1" w:styleId="Normal">
     <w:name w:val="Normal"/>

</xml_diff>

<commit_message>
updated 11 and 12 pin error to 6 and 7
</commit_message>
<xml_diff>
--- a/Arduino_Nano/Labs/Lab4/AutonoMouse Lab-4.docx
+++ b/Arduino_Nano/Labs/Lab4/AutonoMouse Lab-4.docx
@@ -79,14 +79,7 @@
             <w:color w:val="1155CC"/>
             <w:u w:val="single"/>
           </w:rPr>
-          <w:t>Different T</w:t>
-        </w:r>
-        <w:r>
-          <w:rPr>
-            <w:color w:val="1155CC"/>
-            <w:u w:val="single"/>
-          </w:rPr>
-          <w:t>ypes of Sensors and their Uses (</w:t>
+          <w:t>Different Types of Sensors and their Uses (</w:t>
         </w:r>
         <w:r>
           <w:rPr>
@@ -262,7 +255,19 @@
         </w:numPr>
       </w:pPr>
       <w:r>
-        <w:t>Pin 12 (D12) and TRIG</w:t>
+        <w:t xml:space="preserve">Pin </w:t>
+      </w:r>
+      <w:r>
+        <w:t>6</w:t>
+      </w:r>
+      <w:r>
+        <w:t xml:space="preserve"> (D</w:t>
+      </w:r>
+      <w:r>
+        <w:t>6</w:t>
+      </w:r>
+      <w:r>
+        <w:t>) and TRIG</w:t>
       </w:r>
     </w:p>
     <w:p>
@@ -273,8 +278,22 @@
         </w:numPr>
       </w:pPr>
       <w:r>
-        <w:t>Pin 11 (D11) and ECHO</w:t>
-      </w:r>
+        <w:t xml:space="preserve">Pin </w:t>
+      </w:r>
+      <w:r>
+        <w:t>7</w:t>
+      </w:r>
+      <w:r>
+        <w:t xml:space="preserve"> (D</w:t>
+      </w:r>
+      <w:r>
+        <w:t>7</w:t>
+      </w:r>
+      <w:r>
+        <w:t>) and ECHO</w:t>
+      </w:r>
+      <w:bookmarkStart w:id="4" w:name="_GoBack"/>
+      <w:bookmarkEnd w:id="4"/>
     </w:p>
     <w:p>
       <w:pPr>
@@ -369,8 +388,8 @@
       <w:pPr>
         <w:pStyle w:val="Heading3"/>
       </w:pPr>
-      <w:bookmarkStart w:id="4" w:name="_q057iptohbz0" w:colFirst="0" w:colLast="0"/>
-      <w:bookmarkEnd w:id="4"/>
+      <w:bookmarkStart w:id="5" w:name="_q057iptohbz0" w:colFirst="0" w:colLast="0"/>
+      <w:bookmarkEnd w:id="5"/>
       <w:r>
         <w:t>Part 2 Reading via Serial Monitor:</w:t>
       </w:r>
@@ -382,8 +401,6 @@
       <w:r>
         <w:t xml:space="preserve">on GitHub </w:t>
       </w:r>
-      <w:bookmarkStart w:id="5" w:name="_GoBack"/>
-      <w:bookmarkEnd w:id="5"/>
       <w:r>
         <w:t xml:space="preserve">to the Arduino. Once the code is successfully uploaded, open a serial monitor through Arduino IDE by clicking the serial monitor button in the top right corner. You should see another window open that provides data from the ultrasonic sensor. </w:t>
       </w:r>

</xml_diff>